<commit_message>
Cambios en el diagrama de actividad
</commit_message>
<xml_diff>
--- a/P2/Diagramas/Diagramas.docx
+++ b/P2/Diagramas/Diagramas.docx
@@ -8,7 +8,12 @@
       </w:pPr>
       <w:proofErr w:type="spellStart"/>
       <w:r>
-        <w:t>CinemaQuiz</w:t>
+        <w:t>CinemaQui</w:t>
+      </w:r>
+      <w:bookmarkStart w:id="0" w:name="_GoBack"/>
+      <w:bookmarkEnd w:id="0"/>
+      <w:r>
+        <w:t>z</w:t>
       </w:r>
       <w:proofErr w:type="spellEnd"/>
     </w:p>
@@ -22,6 +27,13 @@
     </w:p>
     <w:sdt>
       <w:sdtPr>
+        <w:rPr>
+          <w:rFonts w:asciiTheme="minorHAnsi" w:eastAsiaTheme="minorHAnsi" w:hAnsiTheme="minorHAnsi" w:cstheme="minorBidi"/>
+          <w:color w:val="auto"/>
+          <w:sz w:val="22"/>
+          <w:szCs w:val="22"/>
+          <w:lang w:eastAsia="en-US"/>
+        </w:rPr>
         <w:id w:val="1102927038"/>
         <w:docPartObj>
           <w:docPartGallery w:val="Table of Contents"/>
@@ -30,13 +42,8 @@
       </w:sdtPr>
       <w:sdtEndPr>
         <w:rPr>
-          <w:rFonts w:asciiTheme="minorHAnsi" w:eastAsiaTheme="minorHAnsi" w:hAnsiTheme="minorHAnsi" w:cstheme="minorBidi"/>
           <w:b/>
           <w:bCs/>
-          <w:color w:val="auto"/>
-          <w:sz w:val="22"/>
-          <w:szCs w:val="22"/>
-          <w:lang w:eastAsia="en-US"/>
         </w:rPr>
       </w:sdtEndPr>
       <w:sdtContent>
@@ -54,7 +61,6 @@
             <w:tabs>
               <w:tab w:val="right" w:leader="dot" w:pos="10456"/>
             </w:tabs>
-            <w:ind w:left="10456" w:hanging="10456"/>
             <w:rPr>
               <w:rFonts w:eastAsiaTheme="minorEastAsia"/>
               <w:noProof/>
@@ -70,7 +76,7 @@
           <w:r>
             <w:fldChar w:fldCharType="separate"/>
           </w:r>
-          <w:hyperlink w:anchor="_Toc418854579" w:history="1">
+          <w:hyperlink w:anchor="_Toc419367544" w:history="1">
             <w:r>
               <w:rPr>
                 <w:rStyle w:val="Hipervnculo"/>
@@ -98,7 +104,7 @@
                 <w:noProof/>
                 <w:webHidden/>
               </w:rPr>
-              <w:instrText xml:space="preserve"> PAGEREF _Toc418854579 \h </w:instrText>
+              <w:instrText xml:space="preserve"> PAGEREF _Toc419367544 \h </w:instrText>
             </w:r>
             <w:r>
               <w:rPr>
@@ -141,7 +147,7 @@
               <w:lang w:eastAsia="es-ES"/>
             </w:rPr>
           </w:pPr>
-          <w:hyperlink w:anchor="_Toc418854580" w:history="1">
+          <w:hyperlink w:anchor="_Toc419367545" w:history="1">
             <w:r>
               <w:rPr>
                 <w:rStyle w:val="Hipervnculo"/>
@@ -169,7 +175,7 @@
                 <w:noProof/>
                 <w:webHidden/>
               </w:rPr>
-              <w:instrText xml:space="preserve"> PAGEREF _Toc418854580 \h </w:instrText>
+              <w:instrText xml:space="preserve"> PAGEREF _Toc419367545 \h </w:instrText>
             </w:r>
             <w:r>
               <w:rPr>
@@ -212,7 +218,7 @@
               <w:lang w:eastAsia="es-ES"/>
             </w:rPr>
           </w:pPr>
-          <w:hyperlink w:anchor="_Toc418854581" w:history="1">
+          <w:hyperlink w:anchor="_Toc419367546" w:history="1">
             <w:r>
               <w:rPr>
                 <w:rStyle w:val="Hipervnculo"/>
@@ -240,7 +246,7 @@
                 <w:noProof/>
                 <w:webHidden/>
               </w:rPr>
-              <w:instrText xml:space="preserve"> PAGEREF _Toc418854581 \h </w:instrText>
+              <w:instrText xml:space="preserve"> PAGEREF _Toc419367546 \h </w:instrText>
             </w:r>
             <w:r>
               <w:rPr>
@@ -283,7 +289,7 @@
               <w:lang w:eastAsia="es-ES"/>
             </w:rPr>
           </w:pPr>
-          <w:hyperlink w:anchor="_Toc418854582" w:history="1">
+          <w:hyperlink w:anchor="_Toc419367547" w:history="1">
             <w:r>
               <w:rPr>
                 <w:rStyle w:val="Hipervnculo"/>
@@ -311,7 +317,7 @@
                 <w:noProof/>
                 <w:webHidden/>
               </w:rPr>
-              <w:instrText xml:space="preserve"> PAGEREF _Toc418854582 \h </w:instrText>
+              <w:instrText xml:space="preserve"> PAGEREF _Toc419367547 \h </w:instrText>
             </w:r>
             <w:r>
               <w:rPr>
@@ -354,7 +360,7 @@
               <w:lang w:eastAsia="es-ES"/>
             </w:rPr>
           </w:pPr>
-          <w:hyperlink w:anchor="_Toc418854583" w:history="1">
+          <w:hyperlink w:anchor="_Toc419367548" w:history="1">
             <w:r>
               <w:rPr>
                 <w:rStyle w:val="Hipervnculo"/>
@@ -382,7 +388,7 @@
                 <w:noProof/>
                 <w:webHidden/>
               </w:rPr>
-              <w:instrText xml:space="preserve"> PAGEREF _Toc418854583 \h </w:instrText>
+              <w:instrText xml:space="preserve"> PAGEREF _Toc419367548 \h </w:instrText>
             </w:r>
             <w:r>
               <w:rPr>
@@ -425,7 +431,7 @@
               <w:lang w:eastAsia="es-ES"/>
             </w:rPr>
           </w:pPr>
-          <w:hyperlink w:anchor="_Toc418854584" w:history="1">
+          <w:hyperlink w:anchor="_Toc419367549" w:history="1">
             <w:r>
               <w:rPr>
                 <w:rStyle w:val="Hipervnculo"/>
@@ -453,7 +459,7 @@
                 <w:noProof/>
                 <w:webHidden/>
               </w:rPr>
-              <w:instrText xml:space="preserve"> PAGEREF _Toc418854584 \h </w:instrText>
+              <w:instrText xml:space="preserve"> PAGEREF _Toc419367549 \h </w:instrText>
             </w:r>
             <w:r>
               <w:rPr>
@@ -496,7 +502,7 @@
               <w:lang w:eastAsia="es-ES"/>
             </w:rPr>
           </w:pPr>
-          <w:hyperlink w:anchor="_Toc418854585" w:history="1">
+          <w:hyperlink w:anchor="_Toc419367550" w:history="1">
             <w:r>
               <w:rPr>
                 <w:rStyle w:val="Hipervnculo"/>
@@ -524,7 +530,7 @@
                 <w:noProof/>
                 <w:webHidden/>
               </w:rPr>
-              <w:instrText xml:space="preserve"> PAGEREF _Toc418854585 \h </w:instrText>
+              <w:instrText xml:space="preserve"> PAGEREF _Toc419367550 \h </w:instrText>
             </w:r>
             <w:r>
               <w:rPr>
@@ -567,7 +573,7 @@
               <w:lang w:eastAsia="es-ES"/>
             </w:rPr>
           </w:pPr>
-          <w:hyperlink w:anchor="_Toc418854586" w:history="1">
+          <w:hyperlink w:anchor="_Toc419367551" w:history="1">
             <w:r>
               <w:rPr>
                 <w:rStyle w:val="Hipervnculo"/>
@@ -595,7 +601,7 @@
                 <w:noProof/>
                 <w:webHidden/>
               </w:rPr>
-              <w:instrText xml:space="preserve"> PAGEREF _Toc418854586 \h </w:instrText>
+              <w:instrText xml:space="preserve"> PAGEREF _Toc419367551 \h </w:instrText>
             </w:r>
             <w:r>
               <w:rPr>
@@ -638,7 +644,7 @@
               <w:lang w:eastAsia="es-ES"/>
             </w:rPr>
           </w:pPr>
-          <w:hyperlink w:anchor="_Toc418854587" w:history="1">
+          <w:hyperlink w:anchor="_Toc419367552" w:history="1">
             <w:r>
               <w:rPr>
                 <w:rStyle w:val="Hipervnculo"/>
@@ -666,7 +672,7 @@
                 <w:noProof/>
                 <w:webHidden/>
               </w:rPr>
-              <w:instrText xml:space="preserve"> PAGEREF _Toc418854587 \h </w:instrText>
+              <w:instrText xml:space="preserve"> PAGEREF _Toc419367552 \h </w:instrText>
             </w:r>
             <w:r>
               <w:rPr>
@@ -709,7 +715,7 @@
               <w:lang w:eastAsia="es-ES"/>
             </w:rPr>
           </w:pPr>
-          <w:hyperlink w:anchor="_Toc418854588" w:history="1">
+          <w:hyperlink w:anchor="_Toc419367553" w:history="1">
             <w:r>
               <w:rPr>
                 <w:rStyle w:val="Hipervnculo"/>
@@ -737,7 +743,7 @@
                 <w:noProof/>
                 <w:webHidden/>
               </w:rPr>
-              <w:instrText xml:space="preserve"> PAGEREF _Toc418854588 \h </w:instrText>
+              <w:instrText xml:space="preserve"> PAGEREF _Toc419367553 \h </w:instrText>
             </w:r>
             <w:r>
               <w:rPr>
@@ -780,7 +786,7 @@
               <w:lang w:eastAsia="es-ES"/>
             </w:rPr>
           </w:pPr>
-          <w:hyperlink w:anchor="_Toc418854589" w:history="1">
+          <w:hyperlink w:anchor="_Toc419367554" w:history="1">
             <w:r>
               <w:rPr>
                 <w:rStyle w:val="Hipervnculo"/>
@@ -808,7 +814,7 @@
                 <w:noProof/>
                 <w:webHidden/>
               </w:rPr>
-              <w:instrText xml:space="preserve"> PAGEREF _Toc418854589 \h </w:instrText>
+              <w:instrText xml:space="preserve"> PAGEREF _Toc419367554 \h </w:instrText>
             </w:r>
             <w:r>
               <w:rPr>
@@ -851,7 +857,7 @@
               <w:lang w:eastAsia="es-ES"/>
             </w:rPr>
           </w:pPr>
-          <w:hyperlink w:anchor="_Toc418854590" w:history="1">
+          <w:hyperlink w:anchor="_Toc419367555" w:history="1">
             <w:r>
               <w:rPr>
                 <w:rStyle w:val="Hipervnculo"/>
@@ -879,7 +885,7 @@
                 <w:noProof/>
                 <w:webHidden/>
               </w:rPr>
-              <w:instrText xml:space="preserve"> PAGEREF _Toc418854590 \h </w:instrText>
+              <w:instrText xml:space="preserve"> PAGEREF _Toc419367555 \h </w:instrText>
             </w:r>
             <w:r>
               <w:rPr>
@@ -922,7 +928,7 @@
               <w:lang w:eastAsia="es-ES"/>
             </w:rPr>
           </w:pPr>
-          <w:hyperlink w:anchor="_Toc418854591" w:history="1">
+          <w:hyperlink w:anchor="_Toc419367556" w:history="1">
             <w:r>
               <w:rPr>
                 <w:rStyle w:val="Hipervnculo"/>
@@ -950,7 +956,7 @@
                 <w:noProof/>
                 <w:webHidden/>
               </w:rPr>
-              <w:instrText xml:space="preserve"> PAGEREF _Toc418854591 \h </w:instrText>
+              <w:instrText xml:space="preserve"> PAGEREF _Toc419367556 \h </w:instrText>
             </w:r>
             <w:r>
               <w:rPr>
@@ -993,7 +999,7 @@
               <w:lang w:eastAsia="es-ES"/>
             </w:rPr>
           </w:pPr>
-          <w:hyperlink w:anchor="_Toc418854592" w:history="1">
+          <w:hyperlink w:anchor="_Toc419367557" w:history="1">
             <w:r>
               <w:rPr>
                 <w:rStyle w:val="Hipervnculo"/>
@@ -1021,7 +1027,7 @@
                 <w:noProof/>
                 <w:webHidden/>
               </w:rPr>
-              <w:instrText xml:space="preserve"> PAGEREF _Toc418854592 \h </w:instrText>
+              <w:instrText xml:space="preserve"> PAGEREF _Toc419367557 \h </w:instrText>
             </w:r>
             <w:r>
               <w:rPr>
@@ -1064,7 +1070,7 @@
               <w:lang w:eastAsia="es-ES"/>
             </w:rPr>
           </w:pPr>
-          <w:hyperlink w:anchor="_Toc418854593" w:history="1">
+          <w:hyperlink w:anchor="_Toc419367558" w:history="1">
             <w:r>
               <w:rPr>
                 <w:rStyle w:val="Hipervnculo"/>
@@ -1092,7 +1098,7 @@
                 <w:noProof/>
                 <w:webHidden/>
               </w:rPr>
-              <w:instrText xml:space="preserve"> PAGEREF _Toc418854593 \h </w:instrText>
+              <w:instrText xml:space="preserve"> PAGEREF _Toc419367558 \h </w:instrText>
             </w:r>
             <w:r>
               <w:rPr>
@@ -1135,7 +1141,7 @@
               <w:lang w:eastAsia="es-ES"/>
             </w:rPr>
           </w:pPr>
-          <w:hyperlink w:anchor="_Toc418854594" w:history="1">
+          <w:hyperlink w:anchor="_Toc419367559" w:history="1">
             <w:r>
               <w:rPr>
                 <w:rStyle w:val="Hipervnculo"/>
@@ -1163,7 +1169,7 @@
                 <w:noProof/>
                 <w:webHidden/>
               </w:rPr>
-              <w:instrText xml:space="preserve"> PAGEREF _Toc418854594 \h </w:instrText>
+              <w:instrText xml:space="preserve"> PAGEREF _Toc419367559 \h </w:instrText>
             </w:r>
             <w:r>
               <w:rPr>
@@ -1206,7 +1212,7 @@
               <w:lang w:eastAsia="es-ES"/>
             </w:rPr>
           </w:pPr>
-          <w:hyperlink w:anchor="_Toc418854595" w:history="1">
+          <w:hyperlink w:anchor="_Toc419367560" w:history="1">
             <w:r>
               <w:rPr>
                 <w:rStyle w:val="Hipervnculo"/>
@@ -1234,7 +1240,7 @@
                 <w:noProof/>
                 <w:webHidden/>
               </w:rPr>
-              <w:instrText xml:space="preserve"> PAGEREF _Toc418854595 \h </w:instrText>
+              <w:instrText xml:space="preserve"> PAGEREF _Toc419367560 \h </w:instrText>
             </w:r>
             <w:r>
               <w:rPr>
@@ -1277,7 +1283,7 @@
               <w:lang w:eastAsia="es-ES"/>
             </w:rPr>
           </w:pPr>
-          <w:hyperlink w:anchor="_Toc418854596" w:history="1">
+          <w:hyperlink w:anchor="_Toc419367561" w:history="1">
             <w:r>
               <w:rPr>
                 <w:rStyle w:val="Hipervnculo"/>
@@ -1305,7 +1311,7 @@
                 <w:noProof/>
                 <w:webHidden/>
               </w:rPr>
-              <w:instrText xml:space="preserve"> PAGEREF _Toc418854596 \h </w:instrText>
+              <w:instrText xml:space="preserve"> PAGEREF _Toc419367561 \h </w:instrText>
             </w:r>
             <w:r>
               <w:rPr>
@@ -1348,7 +1354,7 @@
               <w:lang w:eastAsia="es-ES"/>
             </w:rPr>
           </w:pPr>
-          <w:hyperlink w:anchor="_Toc418854597" w:history="1">
+          <w:hyperlink w:anchor="_Toc419367562" w:history="1">
             <w:r>
               <w:rPr>
                 <w:rStyle w:val="Hipervnculo"/>
@@ -1376,7 +1382,7 @@
                 <w:noProof/>
                 <w:webHidden/>
               </w:rPr>
-              <w:instrText xml:space="preserve"> PAGEREF _Toc418854597 \h </w:instrText>
+              <w:instrText xml:space="preserve"> PAGEREF _Toc419367562 \h </w:instrText>
             </w:r>
             <w:r>
               <w:rPr>
@@ -1419,7 +1425,7 @@
               <w:lang w:eastAsia="es-ES"/>
             </w:rPr>
           </w:pPr>
-          <w:hyperlink w:anchor="_Toc418854598" w:history="1">
+          <w:hyperlink w:anchor="_Toc419367563" w:history="1">
             <w:r>
               <w:rPr>
                 <w:rStyle w:val="Hipervnculo"/>
@@ -1447,7 +1453,7 @@
                 <w:noProof/>
                 <w:webHidden/>
               </w:rPr>
-              <w:instrText xml:space="preserve"> PAGEREF _Toc418854598 \h </w:instrText>
+              <w:instrText xml:space="preserve"> PAGEREF _Toc419367563 \h </w:instrText>
             </w:r>
             <w:r>
               <w:rPr>
@@ -1490,7 +1496,7 @@
               <w:lang w:eastAsia="es-ES"/>
             </w:rPr>
           </w:pPr>
-          <w:hyperlink w:anchor="_Toc418854599" w:history="1">
+          <w:hyperlink w:anchor="_Toc419367564" w:history="1">
             <w:r>
               <w:rPr>
                 <w:rStyle w:val="Hipervnculo"/>
@@ -1518,7 +1524,7 @@
                 <w:noProof/>
                 <w:webHidden/>
               </w:rPr>
-              <w:instrText xml:space="preserve"> PAGEREF _Toc418854599 \h </w:instrText>
+              <w:instrText xml:space="preserve"> PAGEREF _Toc419367564 \h </w:instrText>
             </w:r>
             <w:r>
               <w:rPr>
@@ -1561,7 +1567,7 @@
               <w:lang w:eastAsia="es-ES"/>
             </w:rPr>
           </w:pPr>
-          <w:hyperlink w:anchor="_Toc418854600" w:history="1">
+          <w:hyperlink w:anchor="_Toc419367565" w:history="1">
             <w:r>
               <w:rPr>
                 <w:rStyle w:val="Hipervnculo"/>
@@ -1589,7 +1595,7 @@
                 <w:noProof/>
                 <w:webHidden/>
               </w:rPr>
-              <w:instrText xml:space="preserve"> PAGEREF _Toc418854600 \h </w:instrText>
+              <w:instrText xml:space="preserve"> PAGEREF _Toc419367565 \h </w:instrText>
             </w:r>
             <w:r>
               <w:rPr>
@@ -1632,7 +1638,7 @@
               <w:lang w:eastAsia="es-ES"/>
             </w:rPr>
           </w:pPr>
-          <w:hyperlink w:anchor="_Toc418854601" w:history="1">
+          <w:hyperlink w:anchor="_Toc419367566" w:history="1">
             <w:r>
               <w:rPr>
                 <w:rStyle w:val="Hipervnculo"/>
@@ -1660,7 +1666,7 @@
                 <w:noProof/>
                 <w:webHidden/>
               </w:rPr>
-              <w:instrText xml:space="preserve"> PAGEREF _Toc418854601 \h </w:instrText>
+              <w:instrText xml:space="preserve"> PAGEREF _Toc419367566 \h </w:instrText>
             </w:r>
             <w:r>
               <w:rPr>
@@ -1703,7 +1709,7 @@
               <w:lang w:eastAsia="es-ES"/>
             </w:rPr>
           </w:pPr>
-          <w:hyperlink w:anchor="_Toc418854602" w:history="1">
+          <w:hyperlink w:anchor="_Toc419367567" w:history="1">
             <w:r>
               <w:rPr>
                 <w:rStyle w:val="Hipervnculo"/>
@@ -1731,7 +1737,7 @@
                 <w:noProof/>
                 <w:webHidden/>
               </w:rPr>
-              <w:instrText xml:space="preserve"> PAGEREF _Toc418854602 \h </w:instrText>
+              <w:instrText xml:space="preserve"> PAGEREF _Toc419367567 \h </w:instrText>
             </w:r>
             <w:r>
               <w:rPr>
@@ -1774,7 +1780,7 @@
               <w:lang w:eastAsia="es-ES"/>
             </w:rPr>
           </w:pPr>
-          <w:hyperlink w:anchor="_Toc418854603" w:history="1">
+          <w:hyperlink w:anchor="_Toc419367568" w:history="1">
             <w:r>
               <w:rPr>
                 <w:rStyle w:val="Hipervnculo"/>
@@ -1802,7 +1808,7 @@
                 <w:noProof/>
                 <w:webHidden/>
               </w:rPr>
-              <w:instrText xml:space="preserve"> PAGEREF _Toc418854603 \h </w:instrText>
+              <w:instrText xml:space="preserve"> PAGEREF _Toc419367568 \h </w:instrText>
             </w:r>
             <w:r>
               <w:rPr>
@@ -1845,7 +1851,7 @@
               <w:lang w:eastAsia="es-ES"/>
             </w:rPr>
           </w:pPr>
-          <w:hyperlink w:anchor="_Toc418854604" w:history="1">
+          <w:hyperlink w:anchor="_Toc419367569" w:history="1">
             <w:r>
               <w:rPr>
                 <w:rStyle w:val="Hipervnculo"/>
@@ -1873,7 +1879,7 @@
                 <w:noProof/>
                 <w:webHidden/>
               </w:rPr>
-              <w:instrText xml:space="preserve"> PAGEREF _Toc418854604 \h </w:instrText>
+              <w:instrText xml:space="preserve"> PAGEREF _Toc419367569 \h </w:instrText>
             </w:r>
             <w:r>
               <w:rPr>
@@ -1916,7 +1922,7 @@
               <w:lang w:eastAsia="es-ES"/>
             </w:rPr>
           </w:pPr>
-          <w:hyperlink w:anchor="_Toc418854605" w:history="1">
+          <w:hyperlink w:anchor="_Toc419367570" w:history="1">
             <w:r>
               <w:rPr>
                 <w:rStyle w:val="Hipervnculo"/>
@@ -1944,7 +1950,7 @@
                 <w:noProof/>
                 <w:webHidden/>
               </w:rPr>
-              <w:instrText xml:space="preserve"> PAGEREF _Toc418854605 \h </w:instrText>
+              <w:instrText xml:space="preserve"> PAGEREF _Toc419367570 \h </w:instrText>
             </w:r>
             <w:r>
               <w:rPr>
@@ -1987,7 +1993,7 @@
               <w:lang w:eastAsia="es-ES"/>
             </w:rPr>
           </w:pPr>
-          <w:hyperlink w:anchor="_Toc418854606" w:history="1">
+          <w:hyperlink w:anchor="_Toc419367571" w:history="1">
             <w:r>
               <w:rPr>
                 <w:rStyle w:val="Hipervnculo"/>
@@ -2015,7 +2021,7 @@
                 <w:noProof/>
                 <w:webHidden/>
               </w:rPr>
-              <w:instrText xml:space="preserve"> PAGEREF _Toc418854606 \h </w:instrText>
+              <w:instrText xml:space="preserve"> PAGEREF _Toc419367571 \h </w:instrText>
             </w:r>
             <w:r>
               <w:rPr>
@@ -2058,7 +2064,7 @@
               <w:lang w:eastAsia="es-ES"/>
             </w:rPr>
           </w:pPr>
-          <w:hyperlink w:anchor="_Toc418854607" w:history="1">
+          <w:hyperlink w:anchor="_Toc419367572" w:history="1">
             <w:r>
               <w:rPr>
                 <w:rStyle w:val="Hipervnculo"/>
@@ -2086,7 +2092,7 @@
                 <w:noProof/>
                 <w:webHidden/>
               </w:rPr>
-              <w:instrText xml:space="preserve"> PAGEREF _Toc418854607 \h </w:instrText>
+              <w:instrText xml:space="preserve"> PAGEREF _Toc419367572 \h </w:instrText>
             </w:r>
             <w:r>
               <w:rPr>
@@ -2129,7 +2135,7 @@
               <w:lang w:eastAsia="es-ES"/>
             </w:rPr>
           </w:pPr>
-          <w:hyperlink w:anchor="_Toc418854608" w:history="1">
+          <w:hyperlink w:anchor="_Toc419367573" w:history="1">
             <w:r>
               <w:rPr>
                 <w:rStyle w:val="Hipervnculo"/>
@@ -2157,7 +2163,7 @@
                 <w:noProof/>
                 <w:webHidden/>
               </w:rPr>
-              <w:instrText xml:space="preserve"> PAGEREF _Toc418854608 \h </w:instrText>
+              <w:instrText xml:space="preserve"> PAGEREF _Toc419367573 \h </w:instrText>
             </w:r>
             <w:r>
               <w:rPr>
@@ -2200,7 +2206,7 @@
               <w:lang w:eastAsia="es-ES"/>
             </w:rPr>
           </w:pPr>
-          <w:hyperlink w:anchor="_Toc418854609" w:history="1">
+          <w:hyperlink w:anchor="_Toc419367574" w:history="1">
             <w:r>
               <w:rPr>
                 <w:rStyle w:val="Hipervnculo"/>
@@ -2228,7 +2234,7 @@
                 <w:noProof/>
                 <w:webHidden/>
               </w:rPr>
-              <w:instrText xml:space="preserve"> PAGEREF _Toc418854609 \h </w:instrText>
+              <w:instrText xml:space="preserve"> PAGEREF _Toc419367574 \h </w:instrText>
             </w:r>
             <w:r>
               <w:rPr>
@@ -2271,7 +2277,7 @@
               <w:lang w:eastAsia="es-ES"/>
             </w:rPr>
           </w:pPr>
-          <w:hyperlink w:anchor="_Toc418854610" w:history="1">
+          <w:hyperlink w:anchor="_Toc419367575" w:history="1">
             <w:r>
               <w:rPr>
                 <w:rStyle w:val="Hipervnculo"/>
@@ -2299,7 +2305,7 @@
                 <w:noProof/>
                 <w:webHidden/>
               </w:rPr>
-              <w:instrText xml:space="preserve"> PAGEREF _Toc418854610 \h </w:instrText>
+              <w:instrText xml:space="preserve"> PAGEREF _Toc419367575 \h </w:instrText>
             </w:r>
             <w:r>
               <w:rPr>
@@ -2342,7 +2348,7 @@
               <w:lang w:eastAsia="es-ES"/>
             </w:rPr>
           </w:pPr>
-          <w:hyperlink w:anchor="_Toc418854611" w:history="1">
+          <w:hyperlink w:anchor="_Toc419367576" w:history="1">
             <w:r>
               <w:rPr>
                 <w:rStyle w:val="Hipervnculo"/>
@@ -2370,7 +2376,7 @@
                 <w:noProof/>
                 <w:webHidden/>
               </w:rPr>
-              <w:instrText xml:space="preserve"> PAGEREF _Toc418854611 \h </w:instrText>
+              <w:instrText xml:space="preserve"> PAGEREF _Toc419367576 \h </w:instrText>
             </w:r>
             <w:r>
               <w:rPr>
@@ -2413,7 +2419,7 @@
               <w:lang w:eastAsia="es-ES"/>
             </w:rPr>
           </w:pPr>
-          <w:hyperlink w:anchor="_Toc418854612" w:history="1">
+          <w:hyperlink w:anchor="_Toc419367577" w:history="1">
             <w:r>
               <w:rPr>
                 <w:rStyle w:val="Hipervnculo"/>
@@ -2441,7 +2447,7 @@
                 <w:noProof/>
                 <w:webHidden/>
               </w:rPr>
-              <w:instrText xml:space="preserve"> PAGEREF _Toc418854612 \h </w:instrText>
+              <w:instrText xml:space="preserve"> PAGEREF _Toc419367577 \h </w:instrText>
             </w:r>
             <w:r>
               <w:rPr>
@@ -2484,7 +2490,7 @@
               <w:lang w:eastAsia="es-ES"/>
             </w:rPr>
           </w:pPr>
-          <w:hyperlink w:anchor="_Toc418854613" w:history="1">
+          <w:hyperlink w:anchor="_Toc419367578" w:history="1">
             <w:r>
               <w:rPr>
                 <w:rStyle w:val="Hipervnculo"/>
@@ -2512,7 +2518,7 @@
                 <w:noProof/>
                 <w:webHidden/>
               </w:rPr>
-              <w:instrText xml:space="preserve"> PAGEREF _Toc418854613 \h </w:instrText>
+              <w:instrText xml:space="preserve"> PAGEREF _Toc419367578 \h </w:instrText>
             </w:r>
             <w:r>
               <w:rPr>
@@ -2555,7 +2561,7 @@
               <w:lang w:eastAsia="es-ES"/>
             </w:rPr>
           </w:pPr>
-          <w:hyperlink w:anchor="_Toc418854614" w:history="1">
+          <w:hyperlink w:anchor="_Toc419367579" w:history="1">
             <w:r>
               <w:rPr>
                 <w:rStyle w:val="Hipervnculo"/>
@@ -2583,7 +2589,7 @@
                 <w:noProof/>
                 <w:webHidden/>
               </w:rPr>
-              <w:instrText xml:space="preserve"> PAGEREF _Toc418854614 \h </w:instrText>
+              <w:instrText xml:space="preserve"> PAGEREF _Toc419367579 \h </w:instrText>
             </w:r>
             <w:r>
               <w:rPr>
@@ -2626,7 +2632,7 @@
               <w:lang w:eastAsia="es-ES"/>
             </w:rPr>
           </w:pPr>
-          <w:hyperlink w:anchor="_Toc418854615" w:history="1">
+          <w:hyperlink w:anchor="_Toc419367580" w:history="1">
             <w:r>
               <w:rPr>
                 <w:rStyle w:val="Hipervnculo"/>
@@ -2654,7 +2660,7 @@
                 <w:noProof/>
                 <w:webHidden/>
               </w:rPr>
-              <w:instrText xml:space="preserve"> PAGEREF _Toc418854615 \h </w:instrText>
+              <w:instrText xml:space="preserve"> PAGEREF _Toc419367580 \h </w:instrText>
             </w:r>
             <w:r>
               <w:rPr>
@@ -2697,7 +2703,7 @@
               <w:lang w:eastAsia="es-ES"/>
             </w:rPr>
           </w:pPr>
-          <w:hyperlink w:anchor="_Toc418854616" w:history="1">
+          <w:hyperlink w:anchor="_Toc419367581" w:history="1">
             <w:r>
               <w:rPr>
                 <w:rStyle w:val="Hipervnculo"/>
@@ -2725,7 +2731,7 @@
                 <w:noProof/>
                 <w:webHidden/>
               </w:rPr>
-              <w:instrText xml:space="preserve"> PAGEREF _Toc418854616 \h </w:instrText>
+              <w:instrText xml:space="preserve"> PAGEREF _Toc419367581 \h </w:instrText>
             </w:r>
             <w:r>
               <w:rPr>
@@ -2768,7 +2774,7 @@
               <w:lang w:eastAsia="es-ES"/>
             </w:rPr>
           </w:pPr>
-          <w:hyperlink w:anchor="_Toc418854617" w:history="1">
+          <w:hyperlink w:anchor="_Toc419367582" w:history="1">
             <w:r>
               <w:rPr>
                 <w:rStyle w:val="Hipervnculo"/>
@@ -2796,7 +2802,7 @@
                 <w:noProof/>
                 <w:webHidden/>
               </w:rPr>
-              <w:instrText xml:space="preserve"> PAGEREF _Toc418854617 \h </w:instrText>
+              <w:instrText xml:space="preserve"> PAGEREF _Toc419367582 \h </w:instrText>
             </w:r>
             <w:r>
               <w:rPr>
@@ -2839,7 +2845,7 @@
               <w:lang w:eastAsia="es-ES"/>
             </w:rPr>
           </w:pPr>
-          <w:hyperlink w:anchor="_Toc418854618" w:history="1">
+          <w:hyperlink w:anchor="_Toc419367583" w:history="1">
             <w:r>
               <w:rPr>
                 <w:rStyle w:val="Hipervnculo"/>
@@ -2867,7 +2873,7 @@
                 <w:noProof/>
                 <w:webHidden/>
               </w:rPr>
-              <w:instrText xml:space="preserve"> PAGEREF _Toc418854618 \h </w:instrText>
+              <w:instrText xml:space="preserve"> PAGEREF _Toc419367583 \h </w:instrText>
             </w:r>
             <w:r>
               <w:rPr>
@@ -2910,7 +2916,7 @@
               <w:lang w:eastAsia="es-ES"/>
             </w:rPr>
           </w:pPr>
-          <w:hyperlink w:anchor="_Toc418854619" w:history="1">
+          <w:hyperlink w:anchor="_Toc419367584" w:history="1">
             <w:r>
               <w:rPr>
                 <w:rStyle w:val="Hipervnculo"/>
@@ -2938,7 +2944,7 @@
                 <w:noProof/>
                 <w:webHidden/>
               </w:rPr>
-              <w:instrText xml:space="preserve"> PAGEREF _Toc418854619 \h </w:instrText>
+              <w:instrText xml:space="preserve"> PAGEREF _Toc419367584 \h </w:instrText>
             </w:r>
             <w:r>
               <w:rPr>
@@ -2981,7 +2987,7 @@
               <w:lang w:eastAsia="es-ES"/>
             </w:rPr>
           </w:pPr>
-          <w:hyperlink w:anchor="_Toc418854620" w:history="1">
+          <w:hyperlink w:anchor="_Toc419367585" w:history="1">
             <w:r>
               <w:rPr>
                 <w:rStyle w:val="Hipervnculo"/>
@@ -3009,7 +3015,7 @@
                 <w:noProof/>
                 <w:webHidden/>
               </w:rPr>
-              <w:instrText xml:space="preserve"> PAGEREF _Toc418854620 \h </w:instrText>
+              <w:instrText xml:space="preserve"> PAGEREF _Toc419367585 \h </w:instrText>
             </w:r>
             <w:r>
               <w:rPr>
@@ -3052,7 +3058,7 @@
               <w:lang w:eastAsia="es-ES"/>
             </w:rPr>
           </w:pPr>
-          <w:hyperlink w:anchor="_Toc418854621" w:history="1">
+          <w:hyperlink w:anchor="_Toc419367586" w:history="1">
             <w:r>
               <w:rPr>
                 <w:rStyle w:val="Hipervnculo"/>
@@ -3080,7 +3086,7 @@
                 <w:noProof/>
                 <w:webHidden/>
               </w:rPr>
-              <w:instrText xml:space="preserve"> PAGEREF _Toc418854621 \h </w:instrText>
+              <w:instrText xml:space="preserve"> PAGEREF _Toc419367586 \h </w:instrText>
             </w:r>
             <w:r>
               <w:rPr>
@@ -3123,7 +3129,7 @@
               <w:lang w:eastAsia="es-ES"/>
             </w:rPr>
           </w:pPr>
-          <w:hyperlink w:anchor="_Toc418854622" w:history="1">
+          <w:hyperlink w:anchor="_Toc419367587" w:history="1">
             <w:r>
               <w:rPr>
                 <w:rStyle w:val="Hipervnculo"/>
@@ -3151,7 +3157,7 @@
                 <w:noProof/>
                 <w:webHidden/>
               </w:rPr>
-              <w:instrText xml:space="preserve"> PAGEREF _Toc418854622 \h </w:instrText>
+              <w:instrText xml:space="preserve"> PAGEREF _Toc419367587 \h </w:instrText>
             </w:r>
             <w:r>
               <w:rPr>
@@ -3194,7 +3200,7 @@
               <w:lang w:eastAsia="es-ES"/>
             </w:rPr>
           </w:pPr>
-          <w:hyperlink w:anchor="_Toc418854623" w:history="1">
+          <w:hyperlink w:anchor="_Toc419367588" w:history="1">
             <w:r>
               <w:rPr>
                 <w:rStyle w:val="Hipervnculo"/>
@@ -3222,7 +3228,7 @@
                 <w:noProof/>
                 <w:webHidden/>
               </w:rPr>
-              <w:instrText xml:space="preserve"> PAGEREF _Toc418854623 \h </w:instrText>
+              <w:instrText xml:space="preserve"> PAGEREF _Toc419367588 \h </w:instrText>
             </w:r>
             <w:r>
               <w:rPr>
@@ -3265,7 +3271,7 @@
               <w:lang w:eastAsia="es-ES"/>
             </w:rPr>
           </w:pPr>
-          <w:hyperlink w:anchor="_Toc418854624" w:history="1">
+          <w:hyperlink w:anchor="_Toc419367589" w:history="1">
             <w:r>
               <w:rPr>
                 <w:rStyle w:val="Hipervnculo"/>
@@ -3293,7 +3299,7 @@
                 <w:noProof/>
                 <w:webHidden/>
               </w:rPr>
-              <w:instrText xml:space="preserve"> PAGEREF _Toc418854624 \h </w:instrText>
+              <w:instrText xml:space="preserve"> PAGEREF _Toc419367589 \h </w:instrText>
             </w:r>
             <w:r>
               <w:rPr>
@@ -3336,7 +3342,7 @@
               <w:lang w:eastAsia="es-ES"/>
             </w:rPr>
           </w:pPr>
-          <w:hyperlink w:anchor="_Toc418854625" w:history="1">
+          <w:hyperlink w:anchor="_Toc419367590" w:history="1">
             <w:r>
               <w:rPr>
                 <w:rStyle w:val="Hipervnculo"/>
@@ -3364,7 +3370,7 @@
                 <w:noProof/>
                 <w:webHidden/>
               </w:rPr>
-              <w:instrText xml:space="preserve"> PAGEREF _Toc418854625 \h </w:instrText>
+              <w:instrText xml:space="preserve"> PAGEREF _Toc419367590 \h </w:instrText>
             </w:r>
             <w:r>
               <w:rPr>
@@ -3407,7 +3413,7 @@
               <w:lang w:eastAsia="es-ES"/>
             </w:rPr>
           </w:pPr>
-          <w:hyperlink w:anchor="_Toc418854626" w:history="1">
+          <w:hyperlink w:anchor="_Toc419367591" w:history="1">
             <w:r>
               <w:rPr>
                 <w:rStyle w:val="Hipervnculo"/>
@@ -3435,7 +3441,7 @@
                 <w:noProof/>
                 <w:webHidden/>
               </w:rPr>
-              <w:instrText xml:space="preserve"> PAGEREF _Toc418854626 \h </w:instrText>
+              <w:instrText xml:space="preserve"> PAGEREF _Toc419367591 \h </w:instrText>
             </w:r>
             <w:r>
               <w:rPr>
@@ -3478,7 +3484,7 @@
               <w:lang w:eastAsia="es-ES"/>
             </w:rPr>
           </w:pPr>
-          <w:hyperlink w:anchor="_Toc418854627" w:history="1">
+          <w:hyperlink w:anchor="_Toc419367592" w:history="1">
             <w:r>
               <w:rPr>
                 <w:rStyle w:val="Hipervnculo"/>
@@ -3506,7 +3512,7 @@
                 <w:noProof/>
                 <w:webHidden/>
               </w:rPr>
-              <w:instrText xml:space="preserve"> PAGEREF _Toc418854627 \h </w:instrText>
+              <w:instrText xml:space="preserve"> PAGEREF _Toc419367592 \h </w:instrText>
             </w:r>
             <w:r>
               <w:rPr>
@@ -3549,7 +3555,7 @@
               <w:lang w:eastAsia="es-ES"/>
             </w:rPr>
           </w:pPr>
-          <w:hyperlink w:anchor="_Toc418854628" w:history="1">
+          <w:hyperlink w:anchor="_Toc419367593" w:history="1">
             <w:r>
               <w:rPr>
                 <w:rStyle w:val="Hipervnculo"/>
@@ -3577,7 +3583,7 @@
                 <w:noProof/>
                 <w:webHidden/>
               </w:rPr>
-              <w:instrText xml:space="preserve"> PAGEREF _Toc418854628 \h </w:instrText>
+              <w:instrText xml:space="preserve"> PAGEREF _Toc419367593 \h </w:instrText>
             </w:r>
             <w:r>
               <w:rPr>
@@ -3620,7 +3626,7 @@
               <w:lang w:eastAsia="es-ES"/>
             </w:rPr>
           </w:pPr>
-          <w:hyperlink w:anchor="_Toc418854629" w:history="1">
+          <w:hyperlink w:anchor="_Toc419367594" w:history="1">
             <w:r>
               <w:rPr>
                 <w:rStyle w:val="Hipervnculo"/>
@@ -3648,7 +3654,7 @@
                 <w:noProof/>
                 <w:webHidden/>
               </w:rPr>
-              <w:instrText xml:space="preserve"> PAGEREF _Toc418854629 \h </w:instrText>
+              <w:instrText xml:space="preserve"> PAGEREF _Toc419367594 \h </w:instrText>
             </w:r>
             <w:r>
               <w:rPr>
@@ -3691,7 +3697,7 @@
               <w:lang w:eastAsia="es-ES"/>
             </w:rPr>
           </w:pPr>
-          <w:hyperlink w:anchor="_Toc418854630" w:history="1">
+          <w:hyperlink w:anchor="_Toc419367595" w:history="1">
             <w:r>
               <w:rPr>
                 <w:rStyle w:val="Hipervnculo"/>
@@ -3719,7 +3725,7 @@
                 <w:noProof/>
                 <w:webHidden/>
               </w:rPr>
-              <w:instrText xml:space="preserve"> PAGEREF _Toc418854630 \h </w:instrText>
+              <w:instrText xml:space="preserve"> PAGEREF _Toc419367595 \h </w:instrText>
             </w:r>
             <w:r>
               <w:rPr>
@@ -3762,7 +3768,7 @@
               <w:lang w:eastAsia="es-ES"/>
             </w:rPr>
           </w:pPr>
-          <w:hyperlink w:anchor="_Toc418854631" w:history="1">
+          <w:hyperlink w:anchor="_Toc419367596" w:history="1">
             <w:r>
               <w:rPr>
                 <w:rStyle w:val="Hipervnculo"/>
@@ -3790,7 +3796,7 @@
                 <w:noProof/>
                 <w:webHidden/>
               </w:rPr>
-              <w:instrText xml:space="preserve"> PAGEREF _Toc418854631 \h </w:instrText>
+              <w:instrText xml:space="preserve"> PAGEREF _Toc419367596 \h </w:instrText>
             </w:r>
             <w:r>
               <w:rPr>
@@ -3833,7 +3839,7 @@
               <w:lang w:eastAsia="es-ES"/>
             </w:rPr>
           </w:pPr>
-          <w:hyperlink w:anchor="_Toc418854632" w:history="1">
+          <w:hyperlink w:anchor="_Toc419367597" w:history="1">
             <w:r>
               <w:rPr>
                 <w:rStyle w:val="Hipervnculo"/>
@@ -3861,7 +3867,7 @@
                 <w:noProof/>
                 <w:webHidden/>
               </w:rPr>
-              <w:instrText xml:space="preserve"> PAGEREF _Toc418854632 \h </w:instrText>
+              <w:instrText xml:space="preserve"> PAGEREF _Toc419367597 \h </w:instrText>
             </w:r>
             <w:r>
               <w:rPr>
@@ -3904,7 +3910,7 @@
               <w:lang w:eastAsia="es-ES"/>
             </w:rPr>
           </w:pPr>
-          <w:hyperlink w:anchor="_Toc418854633" w:history="1">
+          <w:hyperlink w:anchor="_Toc419367598" w:history="1">
             <w:r>
               <w:rPr>
                 <w:rStyle w:val="Hipervnculo"/>
@@ -3932,7 +3938,7 @@
                 <w:noProof/>
                 <w:webHidden/>
               </w:rPr>
-              <w:instrText xml:space="preserve"> PAGEREF _Toc418854633 \h </w:instrText>
+              <w:instrText xml:space="preserve"> PAGEREF _Toc419367598 \h </w:instrText>
             </w:r>
             <w:r>
               <w:rPr>
@@ -3975,7 +3981,7 @@
               <w:lang w:eastAsia="es-ES"/>
             </w:rPr>
           </w:pPr>
-          <w:hyperlink w:anchor="_Toc418854634" w:history="1">
+          <w:hyperlink w:anchor="_Toc419367599" w:history="1">
             <w:r>
               <w:rPr>
                 <w:rStyle w:val="Hipervnculo"/>
@@ -4003,7 +4009,7 @@
                 <w:noProof/>
                 <w:webHidden/>
               </w:rPr>
-              <w:instrText xml:space="preserve"> PAGEREF _Toc418854634 \h </w:instrText>
+              <w:instrText xml:space="preserve"> PAGEREF _Toc419367599 \h </w:instrText>
             </w:r>
             <w:r>
               <w:rPr>
@@ -4043,8 +4049,6 @@
             <w:fldChar w:fldCharType="end"/>
           </w:r>
         </w:p>
-        <w:bookmarkStart w:id="0" w:name="_GoBack" w:displacedByCustomXml="next"/>
-        <w:bookmarkEnd w:id="0" w:displacedByCustomXml="next"/>
       </w:sdtContent>
     </w:sdt>
     <w:p>
@@ -4055,7 +4059,7 @@
         </w:rPr>
       </w:pPr>
       <w:bookmarkStart w:id="1" w:name="_Toc418854461"/>
-      <w:bookmarkStart w:id="2" w:name="_Toc418854579"/>
+      <w:bookmarkStart w:id="2" w:name="_Toc419367544"/>
       <w:r>
         <w:rPr>
           <w:lang w:val="es-ES_tradnl"/>
@@ -4129,7 +4133,7 @@
       </w:pPr>
       <w:bookmarkStart w:id="3" w:name="_Toc418854344"/>
       <w:bookmarkStart w:id="4" w:name="_Toc418854462"/>
-      <w:bookmarkStart w:id="5" w:name="_Toc418854580"/>
+      <w:bookmarkStart w:id="5" w:name="_Toc419367545"/>
       <w:r>
         <w:rPr>
           <w:lang w:val="es-ES_tradnl"/>
@@ -4154,9 +4158,9 @@
         </w:rPr>
         <w:drawing>
           <wp:inline distT="0" distB="0" distL="0" distR="0">
-            <wp:extent cx="6645910" cy="4664075"/>
-            <wp:effectExtent l="0" t="0" r="2540" b="3175"/>
-            <wp:docPr id="3" name="Imagen 3"/>
+            <wp:extent cx="6645910" cy="4352290"/>
+            <wp:effectExtent l="0" t="0" r="2540" b="0"/>
+            <wp:docPr id="49" name="Imagen 49"/>
             <wp:cNvGraphicFramePr>
               <a:graphicFrameLocks xmlns:a="http://schemas.openxmlformats.org/drawingml/2006/main" noChangeAspect="1"/>
             </wp:cNvGraphicFramePr>
@@ -4164,7 +4168,7 @@
               <a:graphicData uri="http://schemas.openxmlformats.org/drawingml/2006/picture">
                 <pic:pic xmlns:pic="http://schemas.openxmlformats.org/drawingml/2006/picture">
                   <pic:nvPicPr>
-                    <pic:cNvPr id="3" name="Diagrama de actividad.jpg"/>
+                    <pic:cNvPr id="49" name="Diagrama de actividad.jpg"/>
                     <pic:cNvPicPr/>
                   </pic:nvPicPr>
                   <pic:blipFill>
@@ -4182,7 +4186,7 @@
                   <pic:spPr>
                     <a:xfrm>
                       <a:off x="0" y="0"/>
-                      <a:ext cx="6645910" cy="4664075"/>
+                      <a:ext cx="6645910" cy="4352290"/>
                     </a:xfrm>
                     <a:prstGeom prst="rect">
                       <a:avLst/>
@@ -4316,11 +4320,12 @@
       </w:pPr>
       <w:bookmarkStart w:id="6" w:name="_Toc418854345"/>
       <w:bookmarkStart w:id="7" w:name="_Toc418854463"/>
-      <w:bookmarkStart w:id="8" w:name="_Toc418854581"/>
-      <w:r>
-        <w:rPr>
-          <w:lang w:val="es-ES_tradnl"/>
-        </w:rPr>
+      <w:bookmarkStart w:id="8" w:name="_Toc419367546"/>
+      <w:r>
+        <w:rPr>
+          <w:lang w:val="es-ES_tradnl"/>
+        </w:rPr>
+        <w:lastRenderedPageBreak/>
         <w:t>Diagramas de secuencia</w:t>
       </w:r>
       <w:bookmarkEnd w:id="6"/>
@@ -4336,7 +4341,7 @@
       </w:pPr>
       <w:bookmarkStart w:id="9" w:name="_Toc418854346"/>
       <w:bookmarkStart w:id="10" w:name="_Toc418854464"/>
-      <w:bookmarkStart w:id="11" w:name="_Toc418854582"/>
+      <w:bookmarkStart w:id="11" w:name="_Toc419367547"/>
       <w:proofErr w:type="spellStart"/>
       <w:r>
         <w:rPr>
@@ -4358,7 +4363,7 @@
       </w:pPr>
       <w:bookmarkStart w:id="12" w:name="_Toc418854347"/>
       <w:bookmarkStart w:id="13" w:name="_Toc418854465"/>
-      <w:bookmarkStart w:id="14" w:name="_Toc418854583"/>
+      <w:bookmarkStart w:id="14" w:name="_Toc419367548"/>
       <w:proofErr w:type="spellStart"/>
       <w:r>
         <w:rPr>
@@ -4434,7 +4439,7 @@
       </w:pPr>
       <w:bookmarkStart w:id="15" w:name="_Toc418854348"/>
       <w:bookmarkStart w:id="16" w:name="_Toc418854466"/>
-      <w:bookmarkStart w:id="17" w:name="_Toc418854584"/>
+      <w:bookmarkStart w:id="17" w:name="_Toc419367549"/>
       <w:proofErr w:type="spellStart"/>
       <w:proofErr w:type="gramStart"/>
       <w:r>
@@ -4519,7 +4524,7 @@
       </w:pPr>
       <w:bookmarkStart w:id="18" w:name="_Toc418854349"/>
       <w:bookmarkStart w:id="19" w:name="_Toc418854467"/>
-      <w:bookmarkStart w:id="20" w:name="_Toc418854585"/>
+      <w:bookmarkStart w:id="20" w:name="_Toc419367550"/>
       <w:proofErr w:type="spellStart"/>
       <w:proofErr w:type="gramStart"/>
       <w:r>
@@ -4600,7 +4605,7 @@
       </w:pPr>
       <w:bookmarkStart w:id="21" w:name="_Toc418854350"/>
       <w:bookmarkStart w:id="22" w:name="_Toc418854468"/>
-      <w:bookmarkStart w:id="23" w:name="_Toc418854586"/>
+      <w:bookmarkStart w:id="23" w:name="_Toc419367551"/>
       <w:r>
         <w:rPr>
           <w:noProof/>
@@ -4682,7 +4687,7 @@
       </w:pPr>
       <w:bookmarkStart w:id="24" w:name="_Toc418854351"/>
       <w:bookmarkStart w:id="25" w:name="_Toc418854469"/>
-      <w:bookmarkStart w:id="26" w:name="_Toc418854587"/>
+      <w:bookmarkStart w:id="26" w:name="_Toc419367552"/>
       <w:proofErr w:type="spellStart"/>
       <w:proofErr w:type="gramStart"/>
       <w:r>
@@ -4761,7 +4766,7 @@
       </w:pPr>
       <w:bookmarkStart w:id="27" w:name="_Toc418854352"/>
       <w:bookmarkStart w:id="28" w:name="_Toc418854470"/>
-      <w:bookmarkStart w:id="29" w:name="_Toc418854588"/>
+      <w:bookmarkStart w:id="29" w:name="_Toc419367553"/>
       <w:proofErr w:type="spellStart"/>
       <w:proofErr w:type="gramStart"/>
       <w:r>
@@ -4839,7 +4844,7 @@
       </w:pPr>
       <w:bookmarkStart w:id="30" w:name="_Toc418854353"/>
       <w:bookmarkStart w:id="31" w:name="_Toc418854471"/>
-      <w:bookmarkStart w:id="32" w:name="_Toc418854589"/>
+      <w:bookmarkStart w:id="32" w:name="_Toc419367554"/>
       <w:proofErr w:type="spellStart"/>
       <w:r>
         <w:rPr>
@@ -4862,7 +4867,7 @@
       </w:pPr>
       <w:bookmarkStart w:id="33" w:name="_Toc418854354"/>
       <w:bookmarkStart w:id="34" w:name="_Toc418854472"/>
-      <w:bookmarkStart w:id="35" w:name="_Toc418854590"/>
+      <w:bookmarkStart w:id="35" w:name="_Toc419367555"/>
       <w:proofErr w:type="spellStart"/>
       <w:proofErr w:type="gramStart"/>
       <w:r>
@@ -4940,7 +4945,7 @@
       </w:pPr>
       <w:bookmarkStart w:id="36" w:name="_Toc418854355"/>
       <w:bookmarkStart w:id="37" w:name="_Toc418854473"/>
-      <w:bookmarkStart w:id="38" w:name="_Toc418854591"/>
+      <w:bookmarkStart w:id="38" w:name="_Toc419367556"/>
       <w:proofErr w:type="spellStart"/>
       <w:proofErr w:type="gramStart"/>
       <w:r>
@@ -5018,7 +5023,7 @@
       </w:pPr>
       <w:bookmarkStart w:id="39" w:name="_Toc418854356"/>
       <w:bookmarkStart w:id="40" w:name="_Toc418854474"/>
-      <w:bookmarkStart w:id="41" w:name="_Toc418854592"/>
+      <w:bookmarkStart w:id="41" w:name="_Toc419367557"/>
       <w:proofErr w:type="spellStart"/>
       <w:proofErr w:type="gramStart"/>
       <w:r>
@@ -5097,7 +5102,7 @@
       </w:pPr>
       <w:bookmarkStart w:id="42" w:name="_Toc418854357"/>
       <w:bookmarkStart w:id="43" w:name="_Toc418854475"/>
-      <w:bookmarkStart w:id="44" w:name="_Toc418854593"/>
+      <w:bookmarkStart w:id="44" w:name="_Toc419367558"/>
       <w:proofErr w:type="spellStart"/>
       <w:proofErr w:type="gramStart"/>
       <w:r>
@@ -5175,7 +5180,7 @@
       </w:pPr>
       <w:bookmarkStart w:id="45" w:name="_Toc418854358"/>
       <w:bookmarkStart w:id="46" w:name="_Toc418854476"/>
-      <w:bookmarkStart w:id="47" w:name="_Toc418854594"/>
+      <w:bookmarkStart w:id="47" w:name="_Toc419367559"/>
       <w:proofErr w:type="spellStart"/>
       <w:proofErr w:type="gramStart"/>
       <w:r>
@@ -5253,7 +5258,7 @@
       </w:pPr>
       <w:bookmarkStart w:id="48" w:name="_Toc418854359"/>
       <w:bookmarkStart w:id="49" w:name="_Toc418854477"/>
-      <w:bookmarkStart w:id="50" w:name="_Toc418854595"/>
+      <w:bookmarkStart w:id="50" w:name="_Toc419367560"/>
       <w:proofErr w:type="spellStart"/>
       <w:proofErr w:type="gramStart"/>
       <w:r>
@@ -5332,7 +5337,7 @@
       </w:pPr>
       <w:bookmarkStart w:id="51" w:name="_Toc418854360"/>
       <w:bookmarkStart w:id="52" w:name="_Toc418854478"/>
-      <w:bookmarkStart w:id="53" w:name="_Toc418854596"/>
+      <w:bookmarkStart w:id="53" w:name="_Toc419367561"/>
       <w:proofErr w:type="spellStart"/>
       <w:proofErr w:type="gramStart"/>
       <w:r>
@@ -5410,7 +5415,7 @@
       </w:pPr>
       <w:bookmarkStart w:id="54" w:name="_Toc418854361"/>
       <w:bookmarkStart w:id="55" w:name="_Toc418854479"/>
-      <w:bookmarkStart w:id="56" w:name="_Toc418854597"/>
+      <w:bookmarkStart w:id="56" w:name="_Toc419367562"/>
       <w:proofErr w:type="spellStart"/>
       <w:proofErr w:type="gramStart"/>
       <w:r>
@@ -5488,7 +5493,7 @@
       </w:pPr>
       <w:bookmarkStart w:id="57" w:name="_Toc418854362"/>
       <w:bookmarkStart w:id="58" w:name="_Toc418854480"/>
-      <w:bookmarkStart w:id="59" w:name="_Toc418854598"/>
+      <w:bookmarkStart w:id="59" w:name="_Toc419367563"/>
       <w:proofErr w:type="spellStart"/>
       <w:proofErr w:type="gramStart"/>
       <w:r>
@@ -5567,7 +5572,7 @@
       </w:pPr>
       <w:bookmarkStart w:id="60" w:name="_Toc418854363"/>
       <w:bookmarkStart w:id="61" w:name="_Toc418854481"/>
-      <w:bookmarkStart w:id="62" w:name="_Toc418854599"/>
+      <w:bookmarkStart w:id="62" w:name="_Toc419367564"/>
       <w:proofErr w:type="spellStart"/>
       <w:proofErr w:type="gramStart"/>
       <w:r>
@@ -5645,7 +5650,7 @@
       </w:pPr>
       <w:bookmarkStart w:id="63" w:name="_Toc418854364"/>
       <w:bookmarkStart w:id="64" w:name="_Toc418854482"/>
-      <w:bookmarkStart w:id="65" w:name="_Toc418854600"/>
+      <w:bookmarkStart w:id="65" w:name="_Toc419367565"/>
       <w:proofErr w:type="spellStart"/>
       <w:proofErr w:type="gramStart"/>
       <w:r>
@@ -5730,7 +5735,7 @@
       </w:pPr>
       <w:bookmarkStart w:id="66" w:name="_Toc418854365"/>
       <w:bookmarkStart w:id="67" w:name="_Toc418854483"/>
-      <w:bookmarkStart w:id="68" w:name="_Toc418854601"/>
+      <w:bookmarkStart w:id="68" w:name="_Toc419367566"/>
       <w:proofErr w:type="spellStart"/>
       <w:proofErr w:type="gramStart"/>
       <w:r>
@@ -5809,7 +5814,7 @@
       </w:pPr>
       <w:bookmarkStart w:id="69" w:name="_Toc418854366"/>
       <w:bookmarkStart w:id="70" w:name="_Toc418854484"/>
-      <w:bookmarkStart w:id="71" w:name="_Toc418854602"/>
+      <w:bookmarkStart w:id="71" w:name="_Toc419367567"/>
       <w:proofErr w:type="spellStart"/>
       <w:proofErr w:type="gramStart"/>
       <w:r>
@@ -5887,7 +5892,7 @@
       </w:pPr>
       <w:bookmarkStart w:id="72" w:name="_Toc418854367"/>
       <w:bookmarkStart w:id="73" w:name="_Toc418854485"/>
-      <w:bookmarkStart w:id="74" w:name="_Toc418854603"/>
+      <w:bookmarkStart w:id="74" w:name="_Toc419367568"/>
       <w:proofErr w:type="spellStart"/>
       <w:proofErr w:type="gramStart"/>
       <w:r>
@@ -5966,7 +5971,7 @@
       </w:pPr>
       <w:bookmarkStart w:id="75" w:name="_Toc418854368"/>
       <w:bookmarkStart w:id="76" w:name="_Toc418854486"/>
-      <w:bookmarkStart w:id="77" w:name="_Toc418854604"/>
+      <w:bookmarkStart w:id="77" w:name="_Toc419367569"/>
       <w:proofErr w:type="spellStart"/>
       <w:proofErr w:type="gramStart"/>
       <w:r>
@@ -6044,7 +6049,7 @@
       </w:pPr>
       <w:bookmarkStart w:id="78" w:name="_Toc418854369"/>
       <w:bookmarkStart w:id="79" w:name="_Toc418854487"/>
-      <w:bookmarkStart w:id="80" w:name="_Toc418854605"/>
+      <w:bookmarkStart w:id="80" w:name="_Toc419367570"/>
       <w:proofErr w:type="spellStart"/>
       <w:r>
         <w:rPr>
@@ -6066,7 +6071,7 @@
       </w:pPr>
       <w:bookmarkStart w:id="81" w:name="_Toc418854370"/>
       <w:bookmarkStart w:id="82" w:name="_Toc418854488"/>
-      <w:bookmarkStart w:id="83" w:name="_Toc418854606"/>
+      <w:bookmarkStart w:id="83" w:name="_Toc419367571"/>
       <w:proofErr w:type="spellStart"/>
       <w:proofErr w:type="gramStart"/>
       <w:r>
@@ -6151,7 +6156,7 @@
       </w:pPr>
       <w:bookmarkStart w:id="84" w:name="_Toc418854371"/>
       <w:bookmarkStart w:id="85" w:name="_Toc418854489"/>
-      <w:bookmarkStart w:id="86" w:name="_Toc418854607"/>
+      <w:bookmarkStart w:id="86" w:name="_Toc419367572"/>
       <w:proofErr w:type="spellStart"/>
       <w:proofErr w:type="gramStart"/>
       <w:r>
@@ -6230,7 +6235,7 @@
       </w:pPr>
       <w:bookmarkStart w:id="87" w:name="_Toc418854372"/>
       <w:bookmarkStart w:id="88" w:name="_Toc418854490"/>
-      <w:bookmarkStart w:id="89" w:name="_Toc418854608"/>
+      <w:bookmarkStart w:id="89" w:name="_Toc419367573"/>
       <w:proofErr w:type="spellStart"/>
       <w:proofErr w:type="gramStart"/>
       <w:r>
@@ -6308,7 +6313,7 @@
       </w:pPr>
       <w:bookmarkStart w:id="90" w:name="_Toc418854373"/>
       <w:bookmarkStart w:id="91" w:name="_Toc418854491"/>
-      <w:bookmarkStart w:id="92" w:name="_Toc418854609"/>
+      <w:bookmarkStart w:id="92" w:name="_Toc419367574"/>
       <w:proofErr w:type="spellStart"/>
       <w:proofErr w:type="gramStart"/>
       <w:r>
@@ -6386,7 +6391,7 @@
       </w:pPr>
       <w:bookmarkStart w:id="93" w:name="_Toc418854374"/>
       <w:bookmarkStart w:id="94" w:name="_Toc418854492"/>
-      <w:bookmarkStart w:id="95" w:name="_Toc418854610"/>
+      <w:bookmarkStart w:id="95" w:name="_Toc419367575"/>
       <w:proofErr w:type="spellStart"/>
       <w:r>
         <w:rPr>
@@ -6409,7 +6414,7 @@
       </w:pPr>
       <w:bookmarkStart w:id="96" w:name="_Toc418854375"/>
       <w:bookmarkStart w:id="97" w:name="_Toc418854493"/>
-      <w:bookmarkStart w:id="98" w:name="_Toc418854611"/>
+      <w:bookmarkStart w:id="98" w:name="_Toc419367576"/>
       <w:proofErr w:type="spellStart"/>
       <w:proofErr w:type="gramStart"/>
       <w:r>
@@ -6487,7 +6492,7 @@
       </w:pPr>
       <w:bookmarkStart w:id="99" w:name="_Toc418854376"/>
       <w:bookmarkStart w:id="100" w:name="_Toc418854494"/>
-      <w:bookmarkStart w:id="101" w:name="_Toc418854612"/>
+      <w:bookmarkStart w:id="101" w:name="_Toc419367577"/>
       <w:r>
         <w:rPr>
           <w:lang w:val="es-ES_tradnl"/>
@@ -6507,7 +6512,7 @@
       </w:pPr>
       <w:bookmarkStart w:id="102" w:name="_Toc418854377"/>
       <w:bookmarkStart w:id="103" w:name="_Toc418854495"/>
-      <w:bookmarkStart w:id="104" w:name="_Toc418854613"/>
+      <w:bookmarkStart w:id="104" w:name="_Toc419367578"/>
       <w:proofErr w:type="spellStart"/>
       <w:proofErr w:type="gramStart"/>
       <w:r>
@@ -6585,7 +6590,7 @@
       </w:pPr>
       <w:bookmarkStart w:id="105" w:name="_Toc418854378"/>
       <w:bookmarkStart w:id="106" w:name="_Toc418854496"/>
-      <w:bookmarkStart w:id="107" w:name="_Toc418854614"/>
+      <w:bookmarkStart w:id="107" w:name="_Toc419367579"/>
       <w:proofErr w:type="spellStart"/>
       <w:proofErr w:type="gramStart"/>
       <w:r>
@@ -6663,7 +6668,7 @@
       </w:pPr>
       <w:bookmarkStart w:id="108" w:name="_Toc418854379"/>
       <w:bookmarkStart w:id="109" w:name="_Toc418854497"/>
-      <w:bookmarkStart w:id="110" w:name="_Toc418854615"/>
+      <w:bookmarkStart w:id="110" w:name="_Toc419367580"/>
       <w:proofErr w:type="spellStart"/>
       <w:proofErr w:type="gramStart"/>
       <w:r>
@@ -6741,7 +6746,7 @@
       </w:pPr>
       <w:bookmarkStart w:id="111" w:name="_Toc418854380"/>
       <w:bookmarkStart w:id="112" w:name="_Toc418854498"/>
-      <w:bookmarkStart w:id="113" w:name="_Toc418854616"/>
+      <w:bookmarkStart w:id="113" w:name="_Toc419367581"/>
       <w:proofErr w:type="spellStart"/>
       <w:proofErr w:type="gramStart"/>
       <w:r>
@@ -6820,7 +6825,7 @@
       </w:pPr>
       <w:bookmarkStart w:id="114" w:name="_Toc418854381"/>
       <w:bookmarkStart w:id="115" w:name="_Toc418854499"/>
-      <w:bookmarkStart w:id="116" w:name="_Toc418854617"/>
+      <w:bookmarkStart w:id="116" w:name="_Toc419367582"/>
       <w:proofErr w:type="spellStart"/>
       <w:proofErr w:type="gramStart"/>
       <w:r>
@@ -6898,7 +6903,7 @@
       </w:pPr>
       <w:bookmarkStart w:id="117" w:name="_Toc418854382"/>
       <w:bookmarkStart w:id="118" w:name="_Toc418854500"/>
-      <w:bookmarkStart w:id="119" w:name="_Toc418854618"/>
+      <w:bookmarkStart w:id="119" w:name="_Toc419367583"/>
       <w:r>
         <w:rPr>
           <w:lang w:val="es-ES_tradnl"/>
@@ -6972,7 +6977,7 @@
       </w:pPr>
       <w:bookmarkStart w:id="120" w:name="_Toc418854383"/>
       <w:bookmarkStart w:id="121" w:name="_Toc418854501"/>
-      <w:bookmarkStart w:id="122" w:name="_Toc418854619"/>
+      <w:bookmarkStart w:id="122" w:name="_Toc419367584"/>
       <w:proofErr w:type="spellStart"/>
       <w:proofErr w:type="gramStart"/>
       <w:r>
@@ -7051,7 +7056,7 @@
       </w:pPr>
       <w:bookmarkStart w:id="123" w:name="_Toc418854384"/>
       <w:bookmarkStart w:id="124" w:name="_Toc418854502"/>
-      <w:bookmarkStart w:id="125" w:name="_Toc418854620"/>
+      <w:bookmarkStart w:id="125" w:name="_Toc419367585"/>
       <w:r>
         <w:rPr>
           <w:lang w:val="es-ES_tradnl"/>
@@ -7071,7 +7076,7 @@
       </w:pPr>
       <w:bookmarkStart w:id="126" w:name="_Toc418854385"/>
       <w:bookmarkStart w:id="127" w:name="_Toc418854503"/>
-      <w:bookmarkStart w:id="128" w:name="_Toc418854621"/>
+      <w:bookmarkStart w:id="128" w:name="_Toc419367586"/>
       <w:proofErr w:type="spellStart"/>
       <w:proofErr w:type="gramStart"/>
       <w:r>
@@ -7151,7 +7156,7 @@
       </w:pPr>
       <w:bookmarkStart w:id="129" w:name="_Toc418854386"/>
       <w:bookmarkStart w:id="130" w:name="_Toc418854504"/>
-      <w:bookmarkStart w:id="131" w:name="_Toc418854622"/>
+      <w:bookmarkStart w:id="131" w:name="_Toc419367587"/>
       <w:r>
         <w:rPr>
           <w:noProof/>
@@ -7234,7 +7239,7 @@
       </w:pPr>
       <w:bookmarkStart w:id="132" w:name="_Toc418854387"/>
       <w:bookmarkStart w:id="133" w:name="_Toc418854505"/>
-      <w:bookmarkStart w:id="134" w:name="_Toc418854623"/>
+      <w:bookmarkStart w:id="134" w:name="_Toc419367588"/>
       <w:proofErr w:type="spellStart"/>
       <w:proofErr w:type="gramStart"/>
       <w:r>
@@ -7312,7 +7317,7 @@
       </w:pPr>
       <w:bookmarkStart w:id="135" w:name="_Toc418854388"/>
       <w:bookmarkStart w:id="136" w:name="_Toc418854506"/>
-      <w:bookmarkStart w:id="137" w:name="_Toc418854624"/>
+      <w:bookmarkStart w:id="137" w:name="_Toc419367589"/>
       <w:proofErr w:type="spellStart"/>
       <w:proofErr w:type="gramStart"/>
       <w:r>
@@ -7390,7 +7395,7 @@
       </w:pPr>
       <w:bookmarkStart w:id="138" w:name="_Toc418854389"/>
       <w:bookmarkStart w:id="139" w:name="_Toc418854507"/>
-      <w:bookmarkStart w:id="140" w:name="_Toc418854625"/>
+      <w:bookmarkStart w:id="140" w:name="_Toc419367590"/>
       <w:proofErr w:type="spellStart"/>
       <w:r>
         <w:rPr>
@@ -7412,7 +7417,7 @@
       </w:pPr>
       <w:bookmarkStart w:id="141" w:name="_Toc418854390"/>
       <w:bookmarkStart w:id="142" w:name="_Toc418854508"/>
-      <w:bookmarkStart w:id="143" w:name="_Toc418854626"/>
+      <w:bookmarkStart w:id="143" w:name="_Toc419367591"/>
       <w:proofErr w:type="spellStart"/>
       <w:proofErr w:type="gramStart"/>
       <w:r>
@@ -7490,7 +7495,7 @@
       </w:pPr>
       <w:bookmarkStart w:id="144" w:name="_Toc418854391"/>
       <w:bookmarkStart w:id="145" w:name="_Toc418854509"/>
-      <w:bookmarkStart w:id="146" w:name="_Toc418854627"/>
+      <w:bookmarkStart w:id="146" w:name="_Toc419367592"/>
       <w:proofErr w:type="spellStart"/>
       <w:proofErr w:type="gramStart"/>
       <w:r>
@@ -7569,7 +7574,7 @@
       </w:pPr>
       <w:bookmarkStart w:id="147" w:name="_Toc418854392"/>
       <w:bookmarkStart w:id="148" w:name="_Toc418854510"/>
-      <w:bookmarkStart w:id="149" w:name="_Toc418854628"/>
+      <w:bookmarkStart w:id="149" w:name="_Toc419367593"/>
       <w:proofErr w:type="spellStart"/>
       <w:proofErr w:type="gramStart"/>
       <w:r>
@@ -7647,7 +7652,7 @@
       </w:pPr>
       <w:bookmarkStart w:id="150" w:name="_Toc418854393"/>
       <w:bookmarkStart w:id="151" w:name="_Toc418854511"/>
-      <w:bookmarkStart w:id="152" w:name="_Toc418854629"/>
+      <w:bookmarkStart w:id="152" w:name="_Toc419367594"/>
       <w:proofErr w:type="spellStart"/>
       <w:proofErr w:type="gramStart"/>
       <w:r>
@@ -7726,7 +7731,7 @@
       </w:pPr>
       <w:bookmarkStart w:id="153" w:name="_Toc418854394"/>
       <w:bookmarkStart w:id="154" w:name="_Toc418854512"/>
-      <w:bookmarkStart w:id="155" w:name="_Toc418854630"/>
+      <w:bookmarkStart w:id="155" w:name="_Toc419367595"/>
       <w:proofErr w:type="spellStart"/>
       <w:r>
         <w:rPr>
@@ -7802,7 +7807,7 @@
       </w:pPr>
       <w:bookmarkStart w:id="156" w:name="_Toc418854395"/>
       <w:bookmarkStart w:id="157" w:name="_Toc418854513"/>
-      <w:bookmarkStart w:id="158" w:name="_Toc418854631"/>
+      <w:bookmarkStart w:id="158" w:name="_Toc419367596"/>
       <w:proofErr w:type="spellStart"/>
       <w:r>
         <w:rPr>
@@ -7825,7 +7830,7 @@
       </w:pPr>
       <w:bookmarkStart w:id="159" w:name="_Toc418854396"/>
       <w:bookmarkStart w:id="160" w:name="_Toc418854514"/>
-      <w:bookmarkStart w:id="161" w:name="_Toc418854632"/>
+      <w:bookmarkStart w:id="161" w:name="_Toc419367597"/>
       <w:proofErr w:type="spellStart"/>
       <w:proofErr w:type="gramStart"/>
       <w:r>
@@ -7903,7 +7908,7 @@
       </w:pPr>
       <w:bookmarkStart w:id="162" w:name="_Toc418854397"/>
       <w:bookmarkStart w:id="163" w:name="_Toc418854515"/>
-      <w:bookmarkStart w:id="164" w:name="_Toc418854633"/>
+      <w:bookmarkStart w:id="164" w:name="_Toc419367598"/>
       <w:proofErr w:type="spellStart"/>
       <w:proofErr w:type="gramStart"/>
       <w:r>
@@ -7981,7 +7986,7 @@
       </w:pPr>
       <w:bookmarkStart w:id="165" w:name="_Toc418854398"/>
       <w:bookmarkStart w:id="166" w:name="_Toc418854516"/>
-      <w:bookmarkStart w:id="167" w:name="_Toc418854634"/>
+      <w:bookmarkStart w:id="167" w:name="_Toc419367599"/>
       <w:proofErr w:type="spellStart"/>
       <w:proofErr w:type="gramStart"/>
       <w:r>
@@ -8097,6 +8102,7 @@
         <w:docPartUnique/>
       </w:docPartObj>
     </w:sdtPr>
+    <w:sdtEndPr/>
     <w:sdtContent>
       <w:p>
         <w:pPr>
@@ -8116,7 +8122,7 @@
           <w:rPr>
             <w:noProof/>
           </w:rPr>
-          <w:t>1</w:t>
+          <w:t>2</w:t>
         </w:r>
         <w:r>
           <w:fldChar w:fldCharType="end"/>
@@ -9124,7 +9130,7 @@
 </file>
 
 <file path=customXml/itemProps1.xml><?xml version="1.0" encoding="utf-8"?>
-<ds:datastoreItem xmlns:ds="http://schemas.openxmlformats.org/officeDocument/2006/customXml" ds:itemID="{744F4496-6779-4C87-A7EA-CCA2344D73EF}">
+<ds:datastoreItem xmlns:ds="http://schemas.openxmlformats.org/officeDocument/2006/customXml" ds:itemID="{B335A701-11AC-4A69-922E-BFBDE55F4DE5}">
   <ds:schemaRefs>
     <ds:schemaRef ds:uri="http://schemas.openxmlformats.org/officeDocument/2006/bibliography"/>
   </ds:schemaRefs>

</xml_diff>